<commit_message>
Random pieces of code and data sets
</commit_message>
<xml_diff>
--- a/Important Links.docx
+++ b/Important Links.docx
@@ -6,8 +6,6 @@
     <w:p/>
     <w:p/>
     <w:p/>
-    <w:bookmarkStart w:id="0" w:name="_GoBack"/>
-    <w:bookmarkEnd w:id="0"/>
     <w:p>
       <w:pPr>
         <w:pStyle w:val="ListParagraph"/>
@@ -140,6 +138,262 @@
           <w:t>Faceting</w:t>
         </w:r>
       </w:hyperlink>
+    </w:p>
+    <w:p>
+      <w:pPr>
+        <w:pStyle w:val="ListParagraph"/>
+        <w:rPr>
+          <w:rFonts w:ascii="Times New Roman" w:eastAsia="Times New Roman" w:hAnsi="Times New Roman" w:cs="Times New Roman"/>
+        </w:rPr>
+      </w:pPr>
+    </w:p>
+    <w:p>
+      <w:pPr>
+        <w:pStyle w:val="ListParagraph"/>
+        <w:numPr>
+          <w:ilvl w:val="0"/>
+          <w:numId w:val="1"/>
+        </w:numPr>
+        <w:rPr>
+          <w:rFonts w:ascii="Times New Roman" w:eastAsia="Times New Roman" w:hAnsi="Times New Roman" w:cs="Times New Roman"/>
+        </w:rPr>
+      </w:pPr>
+      <w:hyperlink r:id="rId9" w:tgtFrame="_blank" w:history="1">
+        <w:r>
+          <w:rPr>
+            <w:rFonts w:ascii="Helvetica" w:eastAsia="Times New Roman" w:hAnsi="Helvetica" w:cs="Times New Roman"/>
+            <w:b/>
+            <w:bCs/>
+            <w:color w:val="2E3D49"/>
+            <w:u w:val="single"/>
+            <w:bdr w:val="none" w:sz="0" w:space="0" w:color="auto" w:frame="1"/>
+            <w:shd w:val="clear" w:color="auto" w:fill="FFFFFF"/>
+          </w:rPr>
+          <w:t>top-coded</w:t>
+        </w:r>
+      </w:hyperlink>
+    </w:p>
+    <w:p>
+      <w:pPr>
+        <w:pStyle w:val="ListParagraph"/>
+        <w:numPr>
+          <w:ilvl w:val="0"/>
+          <w:numId w:val="1"/>
+        </w:numPr>
+        <w:rPr>
+          <w:rFonts w:ascii="Times New Roman" w:eastAsia="Times New Roman" w:hAnsi="Times New Roman" w:cs="Times New Roman"/>
+        </w:rPr>
+      </w:pPr>
+      <w:hyperlink r:id="rId10" w:history="1">
+        <w:proofErr w:type="spellStart"/>
+        <w:r>
+          <w:rPr>
+            <w:rFonts w:ascii="Helvetica" w:eastAsia="Times New Roman" w:hAnsi="Helvetica" w:cs="Times New Roman"/>
+            <w:b/>
+            <w:bCs/>
+            <w:color w:val="2E3D49"/>
+            <w:u w:val="single"/>
+            <w:bdr w:val="none" w:sz="0" w:space="0" w:color="auto" w:frame="1"/>
+            <w:shd w:val="clear" w:color="auto" w:fill="FFFFFF"/>
+          </w:rPr>
+          <w:t>ggplot</w:t>
+        </w:r>
+        <w:proofErr w:type="spellEnd"/>
+        <w:r>
+          <w:rPr>
+            <w:rFonts w:ascii="Helvetica" w:eastAsia="Times New Roman" w:hAnsi="Helvetica" w:cs="Times New Roman"/>
+            <w:b/>
+            <w:bCs/>
+            <w:color w:val="2E3D49"/>
+            <w:u w:val="single"/>
+            <w:bdr w:val="none" w:sz="0" w:space="0" w:color="auto" w:frame="1"/>
+            <w:shd w:val="clear" w:color="auto" w:fill="FFFFFF"/>
+          </w:rPr>
+          <w:t xml:space="preserve"> theme documentation</w:t>
+        </w:r>
+      </w:hyperlink>
+    </w:p>
+    <w:p>
+      <w:pPr>
+        <w:pStyle w:val="ListParagraph"/>
+        <w:numPr>
+          <w:ilvl w:val="0"/>
+          <w:numId w:val="1"/>
+        </w:numPr>
+        <w:rPr>
+          <w:rFonts w:ascii="Times New Roman" w:eastAsia="Times New Roman" w:hAnsi="Times New Roman" w:cs="Times New Roman"/>
+        </w:rPr>
+      </w:pPr>
+      <w:hyperlink r:id="rId11" w:tgtFrame="_blank" w:history="1">
+        <w:r>
+          <w:rPr>
+            <w:rFonts w:ascii="Helvetica" w:eastAsia="Times New Roman" w:hAnsi="Helvetica" w:cs="Times New Roman"/>
+            <w:b/>
+            <w:bCs/>
+            <w:color w:val="2E3D49"/>
+            <w:u w:val="single"/>
+            <w:bdr w:val="none" w:sz="0" w:space="0" w:color="auto" w:frame="1"/>
+            <w:shd w:val="clear" w:color="auto" w:fill="FFFFFF"/>
+          </w:rPr>
+          <w:t>Create Multiple Plots in One Image Output</w:t>
+        </w:r>
+      </w:hyperlink>
+    </w:p>
+    <w:p>
+      <w:pPr>
+        <w:pStyle w:val="ListParagraph"/>
+        <w:numPr>
+          <w:ilvl w:val="0"/>
+          <w:numId w:val="1"/>
+        </w:numPr>
+        <w:rPr>
+          <w:rFonts w:ascii="Times New Roman" w:eastAsia="Times New Roman" w:hAnsi="Times New Roman" w:cs="Times New Roman"/>
+        </w:rPr>
+      </w:pPr>
+      <w:hyperlink r:id="rId12" w:tgtFrame="_blank" w:history="1">
+        <w:r>
+          <w:rPr>
+            <w:rFonts w:ascii="Helvetica" w:eastAsia="Times New Roman" w:hAnsi="Helvetica" w:cs="Times New Roman"/>
+            <w:b/>
+            <w:bCs/>
+            <w:color w:val="02B3E4"/>
+            <w:u w:val="single"/>
+            <w:bdr w:val="none" w:sz="0" w:space="0" w:color="auto" w:frame="1"/>
+            <w:shd w:val="clear" w:color="auto" w:fill="FFFFFF"/>
+          </w:rPr>
+          <w:t>Add Log or Sqrt Scales to an Axis</w:t>
+        </w:r>
+      </w:hyperlink>
+    </w:p>
+    <w:p>
+      <w:pPr>
+        <w:pStyle w:val="ListParagraph"/>
+        <w:numPr>
+          <w:ilvl w:val="0"/>
+          <w:numId w:val="1"/>
+        </w:numPr>
+        <w:rPr>
+          <w:rFonts w:ascii="Times New Roman" w:eastAsia="Times New Roman" w:hAnsi="Times New Roman" w:cs="Times New Roman"/>
+        </w:rPr>
+      </w:pPr>
+      <w:hyperlink r:id="rId13" w:anchor="Assumptions" w:tgtFrame="_blank" w:history="1">
+        <w:r>
+          <w:rPr>
+            <w:rFonts w:ascii="Helvetica" w:eastAsia="Times New Roman" w:hAnsi="Helvetica" w:cs="Times New Roman"/>
+            <w:b/>
+            <w:bCs/>
+            <w:color w:val="02B3E4"/>
+            <w:u w:val="single"/>
+            <w:bdr w:val="none" w:sz="0" w:space="0" w:color="auto" w:frame="1"/>
+            <w:shd w:val="clear" w:color="auto" w:fill="FFFFFF"/>
+          </w:rPr>
+          <w:t xml:space="preserve">Assumptions </w:t>
+        </w:r>
+        <w:r>
+          <w:rPr>
+            <w:rFonts w:ascii="Helvetica" w:eastAsia="Times New Roman" w:hAnsi="Helvetica" w:cs="Times New Roman"/>
+            <w:b/>
+            <w:bCs/>
+            <w:color w:val="02B3E4"/>
+            <w:u w:val="single"/>
+            <w:bdr w:val="none" w:sz="0" w:space="0" w:color="auto" w:frame="1"/>
+            <w:shd w:val="clear" w:color="auto" w:fill="FFFFFF"/>
+          </w:rPr>
+          <w:t>o</w:t>
+        </w:r>
+        <w:r>
+          <w:rPr>
+            <w:rFonts w:ascii="Helvetica" w:eastAsia="Times New Roman" w:hAnsi="Helvetica" w:cs="Times New Roman"/>
+            <w:b/>
+            <w:bCs/>
+            <w:color w:val="02B3E4"/>
+            <w:u w:val="single"/>
+            <w:bdr w:val="none" w:sz="0" w:space="0" w:color="auto" w:frame="1"/>
+            <w:shd w:val="clear" w:color="auto" w:fill="FFFFFF"/>
+          </w:rPr>
+          <w:t>f Linear Regression</w:t>
+        </w:r>
+      </w:hyperlink>
+    </w:p>
+    <w:p>
+      <w:pPr>
+        <w:pStyle w:val="ListParagraph"/>
+        <w:numPr>
+          <w:ilvl w:val="0"/>
+          <w:numId w:val="1"/>
+        </w:numPr>
+        <w:shd w:val="clear" w:color="auto" w:fill="FFFFFF"/>
+        <w:textAlignment w:val="baseline"/>
+        <w:rPr>
+          <w:rFonts w:ascii="Helvetica" w:eastAsia="Times New Roman" w:hAnsi="Helvetica" w:cs="Times New Roman"/>
+          <w:color w:val="4F4F4F"/>
+        </w:rPr>
+      </w:pPr>
+      <w:hyperlink r:id="rId14" w:tgtFrame="_blank" w:history="1">
+        <w:r>
+          <w:rPr>
+            <w:rFonts w:ascii="inherit" w:eastAsia="Times New Roman" w:hAnsi="inherit" w:cs="Times New Roman"/>
+            <w:b/>
+            <w:bCs/>
+            <w:color w:val="02B3E4"/>
+            <w:u w:val="single"/>
+            <w:bdr w:val="none" w:sz="0" w:space="0" w:color="auto" w:frame="1"/>
+          </w:rPr>
+          <w:t>Normal Distribution</w:t>
+        </w:r>
+      </w:hyperlink>
+    </w:p>
+    <w:p>
+      <w:pPr>
+        <w:pStyle w:val="ListParagraph"/>
+        <w:numPr>
+          <w:ilvl w:val="0"/>
+          <w:numId w:val="1"/>
+        </w:numPr>
+        <w:rPr>
+          <w:rFonts w:ascii="Times New Roman" w:eastAsia="Times New Roman" w:hAnsi="Times New Roman" w:cs="Times New Roman"/>
+        </w:rPr>
+      </w:pPr>
+      <w:hyperlink r:id="rId15" w:tgtFrame="_blank" w:history="1">
+        <w:r>
+          <w:rPr>
+            <w:rFonts w:ascii="Helvetica" w:eastAsia="Times New Roman" w:hAnsi="Helvetica" w:cs="Times New Roman"/>
+            <w:b/>
+            <w:bCs/>
+            <w:color w:val="02B3E4"/>
+            <w:u w:val="single"/>
+            <w:bdr w:val="none" w:sz="0" w:space="0" w:color="auto" w:frame="1"/>
+            <w:shd w:val="clear" w:color="auto" w:fill="FFFFFF"/>
+          </w:rPr>
+          <w:t>Log Transformations of Data</w:t>
+        </w:r>
+      </w:hyperlink>
+    </w:p>
+    <w:p>
+      <w:pPr>
+        <w:pStyle w:val="ListParagraph"/>
+        <w:numPr>
+          <w:ilvl w:val="0"/>
+          <w:numId w:val="1"/>
+        </w:numPr>
+        <w:rPr>
+          <w:rFonts w:ascii="Times New Roman" w:eastAsia="Times New Roman" w:hAnsi="Times New Roman" w:cs="Times New Roman"/>
+        </w:rPr>
+      </w:pPr>
+      <w:bookmarkStart w:id="0" w:name="_GoBack"/>
+      <w:bookmarkEnd w:id="0"/>
+    </w:p>
+    <w:p>
+      <w:pPr>
+        <w:pStyle w:val="ListParagraph"/>
+        <w:numPr>
+          <w:ilvl w:val="0"/>
+          <w:numId w:val="1"/>
+        </w:numPr>
+        <w:rPr>
+          <w:rFonts w:ascii="Times New Roman" w:eastAsia="Times New Roman" w:hAnsi="Times New Roman" w:cs="Times New Roman"/>
+        </w:rPr>
+      </w:pPr>
     </w:p>
     <w:p>
       <w:pPr>
@@ -801,6 +1055,20 @@
       <w:contextualSpacing/>
     </w:pPr>
   </w:style>
+  <w:style w:type="paragraph" w:styleId="NormalWeb">
+    <w:name w:val="Normal (Web)"/>
+    <w:basedOn w:val="Normal"/>
+    <w:uiPriority w:val="99"/>
+    <w:semiHidden/>
+    <w:unhideWhenUsed/>
+    <w:rsid w:val="009B138A"/>
+    <w:pPr>
+      <w:spacing w:before="100" w:beforeAutospacing="1" w:after="100" w:afterAutospacing="1"/>
+    </w:pPr>
+    <w:rPr>
+      <w:rFonts w:ascii="Times New Roman" w:eastAsia="Times New Roman" w:hAnsi="Times New Roman" w:cs="Times New Roman"/>
+    </w:rPr>
+  </w:style>
 </w:styles>
 </file>
 

</xml_diff>

<commit_message>
Completed Two Variable Problem Set
</commit_message>
<xml_diff>
--- a/Important Links.docx
+++ b/Important Links.docx
@@ -936,6 +936,299 @@
         </w:rPr>
         <w:t>.</w:t>
       </w:r>
+    </w:p>
+    <w:p>
+      <w:pPr>
+        <w:pStyle w:val="ListParagraph"/>
+        <w:numPr>
+          <w:ilvl w:val="0"/>
+          <w:numId w:val="1"/>
+        </w:numPr>
+      </w:pPr>
+      <w:hyperlink r:id="rId32" w:tgtFrame="_blank" w:history="1">
+        <w:r>
+          <w:rPr>
+            <w:rStyle w:val="Hyperlink"/>
+            <w:rFonts w:ascii="Helvetica" w:hAnsi="Helvetica"/>
+            <w:b/>
+            <w:bCs/>
+            <w:color w:val="2E3D49"/>
+            <w:bdr w:val="none" w:sz="0" w:space="0" w:color="auto" w:frame="1"/>
+            <w:shd w:val="clear" w:color="auto" w:fill="FFFFFF"/>
+          </w:rPr>
+          <w:t>quantiles (percentiles)</w:t>
+        </w:r>
+      </w:hyperlink>
+      <w:r>
+        <w:rPr>
+          <w:rFonts w:ascii="Helvetica" w:hAnsi="Helvetica"/>
+          <w:color w:val="4F4F4F"/>
+          <w:shd w:val="clear" w:color="auto" w:fill="FFFFFF"/>
+        </w:rPr>
+        <w:t>.</w:t>
+      </w:r>
+    </w:p>
+    <w:p>
+      <w:pPr>
+        <w:pStyle w:val="ListParagraph"/>
+        <w:numPr>
+          <w:ilvl w:val="0"/>
+          <w:numId w:val="1"/>
+        </w:numPr>
+      </w:pPr>
+      <w:hyperlink r:id="rId33" w:anchor="Assumptions" w:tgtFrame="_blank" w:history="1">
+        <w:r>
+          <w:rPr>
+            <w:rStyle w:val="Hyperlink"/>
+            <w:rFonts w:ascii="Helvetica" w:hAnsi="Helvetica"/>
+            <w:b/>
+            <w:bCs/>
+            <w:color w:val="2E3D49"/>
+            <w:bdr w:val="none" w:sz="0" w:space="0" w:color="auto" w:frame="1"/>
+            <w:shd w:val="clear" w:color="auto" w:fill="FFFFFF"/>
+          </w:rPr>
+          <w:t>Assumptions of Linear Regression</w:t>
+        </w:r>
+      </w:hyperlink>
+    </w:p>
+    <w:p>
+      <w:pPr>
+        <w:pStyle w:val="ListParagraph"/>
+        <w:numPr>
+          <w:ilvl w:val="0"/>
+          <w:numId w:val="1"/>
+        </w:numPr>
+      </w:pPr>
+      <w:r>
+        <w:rPr>
+          <w:rFonts w:ascii="Helvetica" w:hAnsi="Helvetica"/>
+          <w:color w:val="4F4F4F"/>
+          <w:shd w:val="clear" w:color="auto" w:fill="FFFFFF"/>
+        </w:rPr>
+        <w:t>The Details of </w:t>
+      </w:r>
+      <w:hyperlink r:id="rId34" w:tgtFrame="_blank" w:history="1">
+        <w:r>
+          <w:rPr>
+            <w:rStyle w:val="Hyperlink"/>
+            <w:rFonts w:ascii="Helvetica" w:hAnsi="Helvetica"/>
+            <w:b/>
+            <w:bCs/>
+            <w:color w:val="02B3E4"/>
+            <w:bdr w:val="none" w:sz="0" w:space="0" w:color="auto" w:frame="1"/>
+            <w:shd w:val="clear" w:color="auto" w:fill="FFFFFF"/>
+          </w:rPr>
+          <w:t xml:space="preserve">Loess and </w:t>
+        </w:r>
+        <w:proofErr w:type="spellStart"/>
+        <w:r>
+          <w:rPr>
+            <w:rStyle w:val="Hyperlink"/>
+            <w:rFonts w:ascii="Helvetica" w:hAnsi="Helvetica"/>
+            <w:b/>
+            <w:bCs/>
+            <w:color w:val="02B3E4"/>
+            <w:bdr w:val="none" w:sz="0" w:space="0" w:color="auto" w:frame="1"/>
+            <w:shd w:val="clear" w:color="auto" w:fill="FFFFFF"/>
+          </w:rPr>
+          <w:t>Lowess</w:t>
+        </w:r>
+        <w:proofErr w:type="spellEnd"/>
+      </w:hyperlink>
+    </w:p>
+    <w:p>
+      <w:pPr>
+        <w:pStyle w:val="ListParagraph"/>
+        <w:numPr>
+          <w:ilvl w:val="0"/>
+          <w:numId w:val="1"/>
+        </w:numPr>
+      </w:pPr>
+      <w:hyperlink r:id="rId35" w:tgtFrame="_blank" w:history="1">
+        <w:r>
+          <w:rPr>
+            <w:rStyle w:val="Hyperlink"/>
+            <w:rFonts w:ascii="Helvetica" w:hAnsi="Helvetica"/>
+            <w:b/>
+            <w:bCs/>
+            <w:color w:val="02B3E4"/>
+            <w:bdr w:val="none" w:sz="0" w:space="0" w:color="auto" w:frame="1"/>
+            <w:shd w:val="clear" w:color="auto" w:fill="FFFFFF"/>
+          </w:rPr>
+          <w:t>Local Regression (LOESS)</w:t>
+        </w:r>
+      </w:hyperlink>
+      <w:r>
+        <w:rPr>
+          <w:rFonts w:ascii="Helvetica" w:hAnsi="Helvetica"/>
+          <w:color w:val="4F4F4F"/>
+          <w:shd w:val="clear" w:color="auto" w:fill="FFFFFF"/>
+        </w:rPr>
+        <w:t> explained visually on the </w:t>
+      </w:r>
+      <w:hyperlink r:id="rId36" w:tgtFrame="_blank" w:history="1">
+        <w:r>
+          <w:rPr>
+            <w:rStyle w:val="Hyperlink"/>
+            <w:rFonts w:ascii="Helvetica" w:hAnsi="Helvetica"/>
+            <w:b/>
+            <w:bCs/>
+            <w:color w:val="02B3E4"/>
+            <w:bdr w:val="none" w:sz="0" w:space="0" w:color="auto" w:frame="1"/>
+            <w:shd w:val="clear" w:color="auto" w:fill="FFFFFF"/>
+          </w:rPr>
+          <w:t>Simply Statistics</w:t>
+        </w:r>
+      </w:hyperlink>
+      <w:r>
+        <w:rPr>
+          <w:rFonts w:ascii="Helvetica" w:hAnsi="Helvetica"/>
+          <w:color w:val="4F4F4F"/>
+          <w:shd w:val="clear" w:color="auto" w:fill="FFFFFF"/>
+        </w:rPr>
+        <w:t> blog.</w:t>
+      </w:r>
+    </w:p>
+    <w:p>
+      <w:pPr>
+        <w:pStyle w:val="NormalWeb"/>
+        <w:numPr>
+          <w:ilvl w:val="0"/>
+          <w:numId w:val="1"/>
+        </w:numPr>
+        <w:shd w:val="clear" w:color="auto" w:fill="FFFFFF"/>
+        <w:spacing w:before="0" w:beforeAutospacing="0" w:after="0" w:afterAutospacing="0"/>
+        <w:textAlignment w:val="baseline"/>
+        <w:rPr>
+          <w:rFonts w:ascii="Helvetica" w:hAnsi="Helvetica"/>
+          <w:color w:val="4F4F4F"/>
+        </w:rPr>
+      </w:pPr>
+      <w:hyperlink r:id="rId37" w:tgtFrame="_blank" w:history="1">
+        <w:r>
+          <w:rPr>
+            <w:rStyle w:val="Hyperlink"/>
+            <w:rFonts w:ascii="inherit" w:hAnsi="inherit"/>
+            <w:b/>
+            <w:bCs/>
+            <w:color w:val="02B3E4"/>
+            <w:bdr w:val="none" w:sz="0" w:space="0" w:color="auto" w:frame="1"/>
+          </w:rPr>
+          <w:t>A Visual Guide to Correlation</w:t>
+        </w:r>
+      </w:hyperlink>
+    </w:p>
+    <w:p>
+      <w:pPr>
+        <w:pStyle w:val="NormalWeb"/>
+        <w:numPr>
+          <w:ilvl w:val="0"/>
+          <w:numId w:val="1"/>
+        </w:numPr>
+        <w:shd w:val="clear" w:color="auto" w:fill="FFFFFF"/>
+        <w:spacing w:before="0" w:beforeAutospacing="0" w:after="0" w:afterAutospacing="0"/>
+        <w:textAlignment w:val="baseline"/>
+        <w:rPr>
+          <w:rFonts w:ascii="Helvetica" w:hAnsi="Helvetica"/>
+          <w:color w:val="4F4F4F"/>
+        </w:rPr>
+      </w:pPr>
+      <w:hyperlink r:id="rId38" w:tgtFrame="_blank" w:history="1">
+        <w:r>
+          <w:rPr>
+            <w:rStyle w:val="Hyperlink"/>
+            <w:rFonts w:ascii="inherit" w:hAnsi="inherit"/>
+            <w:b/>
+            <w:bCs/>
+            <w:color w:val="02B3E4"/>
+            <w:bdr w:val="none" w:sz="0" w:space="0" w:color="auto" w:frame="1"/>
+          </w:rPr>
+          <w:t>Correlation Coefficient</w:t>
+        </w:r>
+      </w:hyperlink>
+    </w:p>
+    <w:p>
+      <w:pPr>
+        <w:pStyle w:val="NormalWeb"/>
+        <w:numPr>
+          <w:ilvl w:val="0"/>
+          <w:numId w:val="1"/>
+        </w:numPr>
+        <w:shd w:val="clear" w:color="auto" w:fill="FFFFFF"/>
+        <w:spacing w:before="0" w:beforeAutospacing="0" w:after="0" w:afterAutospacing="0"/>
+        <w:textAlignment w:val="baseline"/>
+        <w:rPr>
+          <w:rFonts w:ascii="Helvetica" w:hAnsi="Helvetica"/>
+          <w:color w:val="4F4F4F"/>
+        </w:rPr>
+      </w:pPr>
+      <w:hyperlink r:id="rId39" w:tgtFrame="_blank" w:history="1">
+        <w:r>
+          <w:rPr>
+            <w:rStyle w:val="Hyperlink"/>
+            <w:rFonts w:ascii="inherit" w:hAnsi="inherit"/>
+            <w:b/>
+            <w:bCs/>
+            <w:color w:val="02B3E4"/>
+            <w:bdr w:val="none" w:sz="0" w:space="0" w:color="auto" w:frame="1"/>
+          </w:rPr>
+          <w:t>Intro to Inferential Statistics- Correlation</w:t>
+        </w:r>
+      </w:hyperlink>
+    </w:p>
+    <w:p>
+      <w:pPr>
+        <w:pStyle w:val="ListParagraph"/>
+        <w:numPr>
+          <w:ilvl w:val="0"/>
+          <w:numId w:val="1"/>
+        </w:numPr>
+      </w:pPr>
+      <w:hyperlink r:id="rId40" w:tgtFrame="_blank" w:history="1">
+        <w:r>
+          <w:rPr>
+            <w:rStyle w:val="Hyperlink"/>
+            <w:rFonts w:ascii="Helvetica" w:hAnsi="Helvetica"/>
+            <w:b/>
+            <w:bCs/>
+            <w:color w:val="2E3D49"/>
+            <w:bdr w:val="none" w:sz="0" w:space="0" w:color="auto" w:frame="1"/>
+            <w:shd w:val="clear" w:color="auto" w:fill="FFFFFF"/>
+          </w:rPr>
+          <w:t>monotonic functions</w:t>
+        </w:r>
+      </w:hyperlink>
+      <w:r>
+        <w:rPr>
+          <w:rFonts w:ascii="Helvetica" w:hAnsi="Helvetica"/>
+          <w:color w:val="4F4F4F"/>
+          <w:shd w:val="clear" w:color="auto" w:fill="FFFFFF"/>
+        </w:rPr>
+        <w:t>?</w:t>
+      </w:r>
+    </w:p>
+    <w:p>
+      <w:pPr>
+        <w:pStyle w:val="ListParagraph"/>
+        <w:numPr>
+          <w:ilvl w:val="0"/>
+          <w:numId w:val="1"/>
+        </w:numPr>
+      </w:pPr>
+      <w:hyperlink r:id="rId41" w:tgtFrame="_blank" w:history="1">
+        <w:r>
+          <w:rPr>
+            <w:rStyle w:val="Hyperlink"/>
+            <w:rFonts w:ascii="Helvetica" w:hAnsi="Helvetica"/>
+            <w:b/>
+            <w:bCs/>
+            <w:color w:val="02B3E4"/>
+            <w:bdr w:val="none" w:sz="0" w:space="0" w:color="auto" w:frame="1"/>
+            <w:shd w:val="clear" w:color="auto" w:fill="FFFFFF"/>
+          </w:rPr>
+          <w:t>Correlation Methods: Pearson's r, Spearman's rho, and Kendall's tau</w:t>
+        </w:r>
+      </w:hyperlink>
     </w:p>
     <w:p>
       <w:pPr>

</xml_diff>

<commit_message>
Multiple Variable Problem Set
</commit_message>
<xml_diff>
--- a/Important Links.docx
+++ b/Important Links.docx
@@ -1227,6 +1227,110 @@
             <w:shd w:val="clear" w:color="auto" w:fill="FFFFFF"/>
           </w:rPr>
           <w:t>Correlation Methods: Pearson's r, Spearman's rho, and Kendall's tau</w:t>
+        </w:r>
+      </w:hyperlink>
+    </w:p>
+    <w:p>
+      <w:pPr>
+        <w:pStyle w:val="ListParagraph"/>
+        <w:numPr>
+          <w:ilvl w:val="0"/>
+          <w:numId w:val="1"/>
+        </w:numPr>
+      </w:pPr>
+      <w:hyperlink r:id="rId42" w:tgtFrame="_blank" w:history="1">
+        <w:proofErr w:type="spellStart"/>
+        <w:r>
+          <w:rPr>
+            <w:rStyle w:val="Hyperlink"/>
+            <w:rFonts w:ascii="Helvetica" w:hAnsi="Helvetica"/>
+            <w:b/>
+            <w:bCs/>
+            <w:color w:val="2E3D49"/>
+            <w:bdr w:val="none" w:sz="0" w:space="0" w:color="auto" w:frame="1"/>
+            <w:shd w:val="clear" w:color="auto" w:fill="FFFFFF"/>
+          </w:rPr>
+          <w:t>QuickR's</w:t>
+        </w:r>
+        <w:proofErr w:type="spellEnd"/>
+        <w:r>
+          <w:rPr>
+            <w:rStyle w:val="Hyperlink"/>
+            <w:rFonts w:ascii="Helvetica" w:hAnsi="Helvetica"/>
+            <w:b/>
+            <w:bCs/>
+            <w:color w:val="2E3D49"/>
+            <w:bdr w:val="none" w:sz="0" w:space="0" w:color="auto" w:frame="1"/>
+            <w:shd w:val="clear" w:color="auto" w:fill="FFFFFF"/>
+          </w:rPr>
+          <w:t xml:space="preserve"> Graphical Parameters</w:t>
+        </w:r>
+      </w:hyperlink>
+      <w:r>
+        <w:rPr>
+          <w:rFonts w:ascii="Helvetica" w:hAnsi="Helvetica"/>
+          <w:color w:val="4F4F4F"/>
+          <w:shd w:val="clear" w:color="auto" w:fill="FFFFFF"/>
+        </w:rPr>
+        <w:t>.</w:t>
+      </w:r>
+    </w:p>
+    <w:p>
+      <w:pPr>
+        <w:pStyle w:val="ListParagraph"/>
+        <w:numPr>
+          <w:ilvl w:val="0"/>
+          <w:numId w:val="1"/>
+        </w:numPr>
+      </w:pPr>
+      <w:hyperlink r:id="rId43" w:tgtFrame="_blank" w:history="1">
+        <w:r>
+          <w:rPr>
+            <w:rStyle w:val="Hyperlink"/>
+            <w:rFonts w:ascii="Helvetica" w:hAnsi="Helvetica"/>
+            <w:b/>
+            <w:bCs/>
+            <w:color w:val="2E3D49"/>
+            <w:bdr w:val="none" w:sz="0" w:space="0" w:color="auto" w:frame="1"/>
+            <w:shd w:val="clear" w:color="auto" w:fill="FFFFFF"/>
+          </w:rPr>
+          <w:t>Melt data frames in R</w:t>
+        </w:r>
+      </w:hyperlink>
+      <w:r>
+        <w:rPr>
+          <w:rFonts w:ascii="Helvetica" w:hAnsi="Helvetica"/>
+          <w:color w:val="4F4F4F"/>
+          <w:shd w:val="clear" w:color="auto" w:fill="FFFFFF"/>
+        </w:rPr>
+        <w:t> </w:t>
+      </w:r>
+      <w:r>
+        <w:rPr>
+          <w:rFonts w:ascii="Helvetica" w:hAnsi="Helvetica"/>
+          <w:color w:val="4F4F4F"/>
+        </w:rPr>
+        <w:br/>
+      </w:r>
+      <w:r>
+        <w:rPr>
+          <w:rFonts w:ascii="Helvetica" w:hAnsi="Helvetica"/>
+          <w:color w:val="4F4F4F"/>
+        </w:rPr>
+        <w:br/>
+      </w:r>
+      <w:hyperlink r:id="rId44" w:tgtFrame="_blank" w:history="1">
+        <w:r>
+          <w:rPr>
+            <w:rStyle w:val="Hyperlink"/>
+            <w:rFonts w:ascii="Helvetica" w:hAnsi="Helvetica"/>
+            <w:b/>
+            <w:bCs/>
+            <w:color w:val="02B3E4"/>
+            <w:bdr w:val="none" w:sz="0" w:space="0" w:color="auto" w:frame="1"/>
+            <w:shd w:val="clear" w:color="auto" w:fill="FFFFFF"/>
+          </w:rPr>
+          <w:t>Micro-array/Gene Expression Data</w:t>
         </w:r>
       </w:hyperlink>
     </w:p>

</xml_diff>

<commit_message>
Diamonds and Price Prediction
</commit_message>
<xml_diff>
--- a/Important Links.docx
+++ b/Important Links.docx
@@ -1345,20 +1345,322 @@
           <w:rFonts w:ascii="Times New Roman" w:hAnsi="Times New Roman"/>
         </w:rPr>
       </w:pPr>
+    </w:p>
+    <w:p>
+      <w:pPr>
+        <w:pStyle w:val="ListParagraph"/>
+        <w:numPr>
+          <w:ilvl w:val="0"/>
+          <w:numId w:val="1"/>
+        </w:numPr>
+      </w:pPr>
+      <w:hyperlink r:id="rId45" w:tgtFrame="_blank" w:history="1">
+        <w:r>
+          <w:rPr>
+            <w:rStyle w:val="Hyperlink"/>
+            <w:rFonts w:ascii="Helvetica" w:hAnsi="Helvetica"/>
+            <w:b/>
+            <w:bCs/>
+            <w:color w:val="02B3E4"/>
+            <w:bdr w:val="none" w:sz="0" w:space="0" w:color="auto" w:frame="1"/>
+            <w:shd w:val="clear" w:color="auto" w:fill="FFFFFF"/>
+          </w:rPr>
+          <w:t>Linear Models and Operators in R</w:t>
+        </w:r>
+      </w:hyperlink>
+    </w:p>
+    <w:p>
+      <w:pPr>
+        <w:pStyle w:val="ListParagraph"/>
+        <w:numPr>
+          <w:ilvl w:val="0"/>
+          <w:numId w:val="1"/>
+        </w:numPr>
+      </w:pPr>
+      <w:hyperlink r:id="rId46" w:tgtFrame="_blank" w:history="1">
+        <w:r>
+          <w:rPr>
+            <w:rStyle w:val="Hyperlink"/>
+            <w:rFonts w:ascii="Helvetica" w:hAnsi="Helvetica"/>
+            <w:b/>
+            <w:bCs/>
+            <w:color w:val="02B3E4"/>
+            <w:bdr w:val="none" w:sz="0" w:space="0" w:color="auto" w:frame="1"/>
+            <w:shd w:val="clear" w:color="auto" w:fill="FFFFFF"/>
+          </w:rPr>
+          <w:t>IID assumption</w:t>
+        </w:r>
+      </w:hyperlink>
+    </w:p>
+    <w:p>
+      <w:pPr>
+        <w:pStyle w:val="NormalWeb"/>
+        <w:numPr>
+          <w:ilvl w:val="0"/>
+          <w:numId w:val="1"/>
+        </w:numPr>
+        <w:shd w:val="clear" w:color="auto" w:fill="FFFFFF"/>
+        <w:spacing w:before="0" w:beforeAutospacing="0" w:after="0" w:afterAutospacing="0"/>
+        <w:textAlignment w:val="baseline"/>
+        <w:rPr>
+          <w:rFonts w:ascii="Helvetica" w:hAnsi="Helvetica"/>
+          <w:color w:val="4F4F4F"/>
+        </w:rPr>
+      </w:pPr>
+      <w:hyperlink r:id="rId47" w:tgtFrame="_blank" w:history="1">
+        <w:r>
+          <w:rPr>
+            <w:rStyle w:val="Hyperlink"/>
+            <w:rFonts w:ascii="inherit" w:hAnsi="inherit"/>
+            <w:b/>
+            <w:bCs/>
+            <w:color w:val="02B3E4"/>
+            <w:bdr w:val="none" w:sz="0" w:space="0" w:color="auto" w:frame="1"/>
+          </w:rPr>
+          <w:t>Diamond Prices over the Years</w:t>
+        </w:r>
+      </w:hyperlink>
+    </w:p>
+    <w:p>
+      <w:pPr>
+        <w:pStyle w:val="NormalWeb"/>
+        <w:numPr>
+          <w:ilvl w:val="0"/>
+          <w:numId w:val="1"/>
+        </w:numPr>
+        <w:shd w:val="clear" w:color="auto" w:fill="FFFFFF"/>
+        <w:spacing w:before="0" w:beforeAutospacing="0" w:after="0" w:afterAutospacing="0"/>
+        <w:textAlignment w:val="baseline"/>
+        <w:rPr>
+          <w:rFonts w:ascii="Helvetica" w:hAnsi="Helvetica"/>
+          <w:color w:val="4F4F4F"/>
+        </w:rPr>
+      </w:pPr>
+      <w:hyperlink r:id="rId48" w:tgtFrame="_blank" w:history="1">
+        <w:r>
+          <w:rPr>
+            <w:rStyle w:val="Hyperlink"/>
+            <w:rFonts w:ascii="inherit" w:hAnsi="inherit"/>
+            <w:b/>
+            <w:bCs/>
+            <w:color w:val="02B3E4"/>
+            <w:bdr w:val="none" w:sz="0" w:space="0" w:color="auto" w:frame="1"/>
+          </w:rPr>
+          <w:t>Global Diamond Report</w:t>
+        </w:r>
+      </w:hyperlink>
+    </w:p>
+    <w:p>
+      <w:pPr>
+        <w:pStyle w:val="NormalWeb"/>
+        <w:numPr>
+          <w:ilvl w:val="0"/>
+          <w:numId w:val="1"/>
+        </w:numPr>
+        <w:shd w:val="clear" w:color="auto" w:fill="FFFFFF"/>
+        <w:spacing w:before="0" w:beforeAutospacing="0" w:after="0" w:afterAutospacing="0"/>
+        <w:textAlignment w:val="baseline"/>
+        <w:rPr>
+          <w:rFonts w:ascii="Helvetica" w:hAnsi="Helvetica"/>
+          <w:color w:val="4F4F4F"/>
+        </w:rPr>
+      </w:pPr>
+      <w:hyperlink r:id="rId49" w:tgtFrame="_blank" w:history="1">
+        <w:r>
+          <w:rPr>
+            <w:rStyle w:val="Hyperlink"/>
+            <w:rFonts w:ascii="inherit" w:hAnsi="inherit"/>
+            <w:b/>
+            <w:bCs/>
+            <w:color w:val="02B3E4"/>
+            <w:bdr w:val="none" w:sz="0" w:space="0" w:color="auto" w:frame="1"/>
+          </w:rPr>
+          <w:t>Falling Supply and Rising Demand: Couples in Shanghai take to the Ring</w:t>
+        </w:r>
+      </w:hyperlink>
+      <w:r>
+        <w:rPr>
+          <w:rFonts w:ascii="Helvetica" w:hAnsi="Helvetica"/>
+          <w:color w:val="4F4F4F"/>
+        </w:rPr>
+        <w:t> </w:t>
+      </w:r>
+    </w:p>
+    <w:p>
+      <w:pPr>
+        <w:pStyle w:val="NormalWeb"/>
+        <w:numPr>
+          <w:ilvl w:val="0"/>
+          <w:numId w:val="1"/>
+        </w:numPr>
+        <w:shd w:val="clear" w:color="auto" w:fill="FFFFFF"/>
+        <w:spacing w:before="0" w:beforeAutospacing="0" w:after="0" w:afterAutospacing="0"/>
+        <w:textAlignment w:val="baseline"/>
+        <w:rPr>
+          <w:rFonts w:ascii="Helvetica" w:hAnsi="Helvetica"/>
+          <w:color w:val="4F4F4F"/>
+        </w:rPr>
+      </w:pPr>
+      <w:hyperlink r:id="rId50" w:tgtFrame="_blank" w:history="1">
+        <w:r>
+          <w:rPr>
+            <w:rStyle w:val="Hyperlink"/>
+            <w:rFonts w:ascii="inherit" w:hAnsi="inherit"/>
+            <w:b/>
+            <w:bCs/>
+            <w:color w:val="02B3E4"/>
+            <w:bdr w:val="none" w:sz="0" w:space="0" w:color="auto" w:frame="1"/>
+          </w:rPr>
+          <w:t>Interpreting Regression Coefficients in R</w:t>
+        </w:r>
+      </w:hyperlink>
+      <w:r>
+        <w:rPr>
+          <w:rFonts w:ascii="Helvetica" w:hAnsi="Helvetica"/>
+          <w:color w:val="4F4F4F"/>
+        </w:rPr>
+        <w:t> on R Bloggers</w:t>
+      </w:r>
+    </w:p>
+    <w:p>
+      <w:pPr>
+        <w:pStyle w:val="NormalWeb"/>
+        <w:numPr>
+          <w:ilvl w:val="0"/>
+          <w:numId w:val="1"/>
+        </w:numPr>
+        <w:shd w:val="clear" w:color="auto" w:fill="FFFFFF"/>
+        <w:spacing w:before="0" w:beforeAutospacing="0" w:after="0" w:afterAutospacing="0"/>
+        <w:textAlignment w:val="baseline"/>
+        <w:rPr>
+          <w:rFonts w:ascii="Helvetica" w:hAnsi="Helvetica"/>
+          <w:color w:val="4F4F4F"/>
+        </w:rPr>
+      </w:pPr>
+      <w:hyperlink r:id="rId51" w:tgtFrame="_blank" w:history="1">
+        <w:r>
+          <w:rPr>
+            <w:rStyle w:val="Hyperlink"/>
+            <w:rFonts w:ascii="inherit" w:hAnsi="inherit"/>
+            <w:b/>
+            <w:bCs/>
+            <w:color w:val="02B3E4"/>
+            <w:bdr w:val="none" w:sz="0" w:space="0" w:color="auto" w:frame="1"/>
+          </w:rPr>
+          <w:t>Interpreting Regression Coefficients</w:t>
+        </w:r>
+      </w:hyperlink>
+      <w:r>
+        <w:rPr>
+          <w:rFonts w:ascii="Helvetica" w:hAnsi="Helvetica"/>
+          <w:color w:val="4F4F4F"/>
+        </w:rPr>
+        <w:t> on the Analysis Factor blog</w:t>
+      </w:r>
+    </w:p>
+    <w:p>
+      <w:pPr>
+        <w:pStyle w:val="NormalWeb"/>
+        <w:numPr>
+          <w:ilvl w:val="0"/>
+          <w:numId w:val="1"/>
+        </w:numPr>
+        <w:shd w:val="clear" w:color="auto" w:fill="FFFFFF"/>
+        <w:spacing w:before="0" w:beforeAutospacing="0" w:after="0" w:afterAutospacing="0"/>
+        <w:textAlignment w:val="baseline"/>
+        <w:rPr>
+          <w:rFonts w:ascii="Helvetica" w:hAnsi="Helvetica"/>
+          <w:color w:val="4F4F4F"/>
+        </w:rPr>
+      </w:pPr>
+      <w:hyperlink r:id="rId52" w:tgtFrame="_blank" w:history="1">
+        <w:r>
+          <w:rPr>
+            <w:rStyle w:val="Hyperlink"/>
+            <w:rFonts w:ascii="inherit" w:hAnsi="inherit"/>
+            <w:b/>
+            <w:bCs/>
+            <w:color w:val="02B3E4"/>
+            <w:bdr w:val="none" w:sz="0" w:space="0" w:color="auto" w:frame="1"/>
+          </w:rPr>
+          <w:t>Fitting and Interpreting Linear Models</w:t>
+        </w:r>
+      </w:hyperlink>
+      <w:r>
+        <w:rPr>
+          <w:rFonts w:ascii="Helvetica" w:hAnsi="Helvetica"/>
+          <w:color w:val="4F4F4F"/>
+        </w:rPr>
+        <w:t xml:space="preserve"> by </w:t>
+      </w:r>
+      <w:proofErr w:type="spellStart"/>
+      <w:r>
+        <w:rPr>
+          <w:rFonts w:ascii="Helvetica" w:hAnsi="Helvetica"/>
+          <w:color w:val="4F4F4F"/>
+        </w:rPr>
+        <w:t>ŷhat</w:t>
+      </w:r>
+      <w:proofErr w:type="spellEnd"/>
+    </w:p>
+    <w:p>
+      <w:pPr>
+        <w:pStyle w:val="NormalWeb"/>
+        <w:numPr>
+          <w:ilvl w:val="0"/>
+          <w:numId w:val="1"/>
+        </w:numPr>
+        <w:shd w:val="clear" w:color="auto" w:fill="FFFFFF"/>
+        <w:spacing w:before="0" w:beforeAutospacing="0" w:after="0" w:afterAutospacing="0"/>
+        <w:textAlignment w:val="baseline"/>
+        <w:rPr>
+          <w:rFonts w:ascii="Helvetica" w:hAnsi="Helvetica"/>
+          <w:color w:val="4F4F4F"/>
+        </w:rPr>
+      </w:pPr>
+      <w:hyperlink r:id="rId53" w:tgtFrame="_blank" w:history="1">
+        <w:r>
+          <w:rPr>
+            <w:rStyle w:val="Hyperlink"/>
+            <w:rFonts w:ascii="inherit" w:hAnsi="inherit"/>
+            <w:b/>
+            <w:bCs/>
+            <w:color w:val="02B3E4"/>
+            <w:bdr w:val="none" w:sz="0" w:space="0" w:color="auto" w:frame="1"/>
+          </w:rPr>
+          <w:t>Another Explanation of Factor Coefficients in Linear Models</w:t>
+        </w:r>
+      </w:hyperlink>
+      <w:r>
+        <w:rPr>
+          <w:rFonts w:ascii="Helvetica" w:hAnsi="Helvetica"/>
+          <w:color w:val="4F4F4F"/>
+        </w:rPr>
+        <w:t xml:space="preserve"> on Stats </w:t>
+      </w:r>
+      <w:proofErr w:type="spellStart"/>
+      <w:r>
+        <w:rPr>
+          <w:rFonts w:ascii="Helvetica" w:hAnsi="Helvetica"/>
+          <w:color w:val="4F4F4F"/>
+        </w:rPr>
+        <w:t>StackExchange</w:t>
+      </w:r>
+      <w:proofErr w:type="spellEnd"/>
+    </w:p>
+    <w:p>
+      <w:pPr>
+        <w:pStyle w:val="ListParagraph"/>
+        <w:numPr>
+          <w:ilvl w:val="0"/>
+          <w:numId w:val="1"/>
+        </w:numPr>
+        <w:rPr>
+          <w:rFonts w:ascii="Times New Roman" w:eastAsia="Times New Roman" w:hAnsi="Times New Roman" w:cs="Times New Roman"/>
+        </w:rPr>
+      </w:pPr>
       <w:bookmarkStart w:id="0" w:name="_GoBack"/>
       <w:bookmarkEnd w:id="0"/>
-    </w:p>
-    <w:p>
-      <w:pPr>
-        <w:pStyle w:val="ListParagraph"/>
-        <w:numPr>
-          <w:ilvl w:val="0"/>
-          <w:numId w:val="1"/>
-        </w:numPr>
-        <w:rPr>
-          <w:rFonts w:ascii="Times New Roman" w:eastAsia="Times New Roman" w:hAnsi="Times New Roman" w:cs="Times New Roman"/>
-        </w:rPr>
-      </w:pPr>
     </w:p>
     <w:p>
       <w:pPr>

</xml_diff>